<commit_message>
solved 3 problems on two pointer target
</commit_message>
<xml_diff>
--- a/two pointer/1 - Converging (Sorted Array Target Sum).docx
+++ b/two pointer/1 - Converging (Sorted Array Target Sum).docx
@@ -252,15 +252,7 @@
       </w:r>
       <w:proofErr w:type="spellEnd"/>
       <w:r>
-        <w:t>] +</w:t>
-      </w:r>
-      <w:proofErr w:type="spellStart"/>
-      <w:r>
-        <w:t>nums</w:t>
-      </w:r>
-      <w:proofErr w:type="spellEnd"/>
-      <w:r>
-        <w:t>[j] == target)</w:t>
+        <w:t>] +nums[j] == target)</w:t>
       </w:r>
     </w:p>
     <w:p>
@@ -881,14 +873,9 @@
       <w:r>
         <w:t xml:space="preserve">&lt; </w:t>
       </w:r>
-      <w:proofErr w:type="spellStart"/>
-      <w:proofErr w:type="gramStart"/>
-      <w:r>
-        <w:t>len</w:t>
-      </w:r>
-      <w:proofErr w:type="spellEnd"/>
-      <w:r>
-        <w:t xml:space="preserve"> ;</w:t>
+      <w:proofErr w:type="gramStart"/>
+      <w:r>
+        <w:t>len ;</w:t>
       </w:r>
       <w:proofErr w:type="spellStart"/>
       <w:r>
@@ -960,11 +947,506 @@
       </w:r>
       <w:proofErr w:type="spellEnd"/>
       <w:r>
-        <w:t xml:space="preserve">][1] = </w:t>
-      </w:r>
-      <w:proofErr w:type="spellStart"/>
-      <w:r>
-        <w:t>i</w:t>
+        <w:t>][1] = i;</w:t>
+      </w:r>
+    </w:p>
+    <w:p>
+      <w:r>
+        <w:t>        }</w:t>
+      </w:r>
+    </w:p>
+    <w:p>
+      <w:r>
+        <w:t xml:space="preserve">        </w:t>
+      </w:r>
+      <w:proofErr w:type="spellStart"/>
+      <w:r>
+        <w:t>Arrays.sort</w:t>
+      </w:r>
+      <w:proofErr w:type="spellEnd"/>
+      <w:r>
+        <w:t>(</w:t>
+      </w:r>
+      <w:proofErr w:type="spellStart"/>
+      <w:proofErr w:type="gramStart"/>
+      <w:r>
+        <w:t>arr</w:t>
+      </w:r>
+      <w:proofErr w:type="spellEnd"/>
+      <w:r>
+        <w:t>,(</w:t>
+      </w:r>
+      <w:proofErr w:type="spellStart"/>
+      <w:r>
+        <w:t>a,b</w:t>
+      </w:r>
+      <w:proofErr w:type="spellEnd"/>
+      <w:proofErr w:type="gramEnd"/>
+      <w:r>
+        <w:t>)-&gt;a[0]-</w:t>
+      </w:r>
+      <w:proofErr w:type="gramStart"/>
+      <w:r>
+        <w:t>b[</w:t>
+      </w:r>
+      <w:proofErr w:type="gramEnd"/>
+      <w:r>
+        <w:t>0]);</w:t>
+      </w:r>
+    </w:p>
+    <w:p>
+      <w:r>
+        <w:t xml:space="preserve">        int left = </w:t>
+      </w:r>
+      <w:proofErr w:type="gramStart"/>
+      <w:r>
+        <w:t>0 ,</w:t>
+      </w:r>
+      <w:proofErr w:type="gramEnd"/>
+      <w:r>
+        <w:t xml:space="preserve"> right = len-1;</w:t>
+      </w:r>
+    </w:p>
+    <w:p>
+      <w:r>
+        <w:t>        while(left&lt;right)</w:t>
+      </w:r>
+    </w:p>
+    <w:p>
+      <w:r>
+        <w:t>        {</w:t>
+      </w:r>
+    </w:p>
+    <w:p>
+      <w:r>
+        <w:t xml:space="preserve">            int sum = </w:t>
+      </w:r>
+      <w:proofErr w:type="spellStart"/>
+      <w:r>
+        <w:t>arr</w:t>
+      </w:r>
+      <w:proofErr w:type="spellEnd"/>
+      <w:r>
+        <w:t xml:space="preserve">[left][0] + </w:t>
+      </w:r>
+      <w:proofErr w:type="spellStart"/>
+      <w:r>
+        <w:t>arr</w:t>
+      </w:r>
+      <w:proofErr w:type="spellEnd"/>
+      <w:r>
+        <w:t>[right][0];</w:t>
+      </w:r>
+    </w:p>
+    <w:p>
+      <w:r>
+        <w:t>            if(sum==target)</w:t>
+      </w:r>
+    </w:p>
+    <w:p>
+      <w:r>
+        <w:t>                return new int</w:t>
+      </w:r>
+      <w:proofErr w:type="gramStart"/>
+      <w:r>
+        <w:t>[]{</w:t>
+      </w:r>
+      <w:proofErr w:type="spellStart"/>
+      <w:proofErr w:type="gramEnd"/>
+      <w:r>
+        <w:t>arr</w:t>
+      </w:r>
+      <w:proofErr w:type="spellEnd"/>
+      <w:r>
+        <w:t>[left][1</w:t>
+      </w:r>
+      <w:proofErr w:type="gramStart"/>
+      <w:r>
+        <w:t>],</w:t>
+      </w:r>
+      <w:proofErr w:type="spellStart"/>
+      <w:r>
+        <w:t>arr</w:t>
+      </w:r>
+      <w:proofErr w:type="spellEnd"/>
+      <w:proofErr w:type="gramEnd"/>
+      <w:r>
+        <w:t>[right][1]};</w:t>
+      </w:r>
+    </w:p>
+    <w:p>
+      <w:r>
+        <w:t>            else if(sum&lt;target)</w:t>
+      </w:r>
+    </w:p>
+    <w:p>
+      <w:r>
+        <w:t>                left++;</w:t>
+      </w:r>
+    </w:p>
+    <w:p>
+      <w:r>
+        <w:t>            else</w:t>
+      </w:r>
+    </w:p>
+    <w:p>
+      <w:r>
+        <w:t>                right--;</w:t>
+      </w:r>
+    </w:p>
+    <w:p>
+      <w:r>
+        <w:t>        }</w:t>
+      </w:r>
+    </w:p>
+    <w:p>
+      <w:r>
+        <w:t xml:space="preserve">        return new </w:t>
+      </w:r>
+      <w:proofErr w:type="gramStart"/>
+      <w:r>
+        <w:t>int[]{</w:t>
+      </w:r>
+      <w:proofErr w:type="gramEnd"/>
+      <w:r>
+        <w:t>};</w:t>
+      </w:r>
+    </w:p>
+    <w:p>
+      <w:r>
+        <w:t xml:space="preserve">        </w:t>
+      </w:r>
+    </w:p>
+    <w:p>
+      <w:r>
+        <w:t>    }</w:t>
+      </w:r>
+    </w:p>
+    <w:p>
+      <w:r>
+        <w:t>}</w:t>
+      </w:r>
+    </w:p>
+    <w:p>
+      <w:pPr>
+        <w:rPr>
+          <w:lang w:val="en-US"/>
+        </w:rPr>
+      </w:pPr>
+    </w:p>
+    <w:p>
+      <w:pPr>
+        <w:rPr>
+          <w:b/>
+          <w:bCs/>
+          <w:lang w:val="en-US"/>
+        </w:rPr>
+      </w:pPr>
+      <w:r>
+        <w:rPr>
+          <w:b/>
+          <w:bCs/>
+          <w:lang w:val="en-US"/>
+        </w:rPr>
+        <w:lastRenderedPageBreak/>
+        <w:t>LC#</w:t>
+      </w:r>
+      <w:proofErr w:type="gramStart"/>
+      <w:r>
+        <w:rPr>
+          <w:b/>
+          <w:bCs/>
+          <w:lang w:val="en-US"/>
+        </w:rPr>
+        <w:t>167 :</w:t>
+      </w:r>
+      <w:proofErr w:type="gramEnd"/>
+      <w:r>
+        <w:rPr>
+          <w:b/>
+          <w:bCs/>
+          <w:lang w:val="en-US"/>
+        </w:rPr>
+        <w:t xml:space="preserve"> TWO SUM – </w:t>
+      </w:r>
+      <w:proofErr w:type="gramStart"/>
+      <w:r>
+        <w:rPr>
+          <w:b/>
+          <w:bCs/>
+          <w:lang w:val="en-US"/>
+        </w:rPr>
+        <w:t>II :INPUT</w:t>
+      </w:r>
+      <w:proofErr w:type="gramEnd"/>
+      <w:r>
+        <w:rPr>
+          <w:b/>
+          <w:bCs/>
+          <w:lang w:val="en-US"/>
+        </w:rPr>
+        <w:t xml:space="preserve"> ARRAY IS SORTED </w:t>
+      </w:r>
+    </w:p>
+    <w:p>
+      <w:pPr>
+        <w:rPr>
+          <w:b/>
+          <w:bCs/>
+          <w:lang w:val="en-US"/>
+        </w:rPr>
+      </w:pPr>
+      <w:r>
+        <w:rPr>
+          <w:b/>
+          <w:bCs/>
+          <w:lang w:val="en-US"/>
+        </w:rPr>
+        <w:t>-&gt;We can use two pointers directly (binary search)</w:t>
+      </w:r>
+    </w:p>
+    <w:p>
+      <w:pPr>
+        <w:rPr>
+          <w:b/>
+          <w:bCs/>
+          <w:lang w:val="en-US"/>
+        </w:rPr>
+      </w:pPr>
+      <w:r>
+        <w:rPr>
+          <w:b/>
+          <w:bCs/>
+          <w:lang w:val="en-US"/>
+        </w:rPr>
+        <w:t>CODE:</w:t>
+      </w:r>
+    </w:p>
+    <w:p/>
+    <w:p>
+      <w:r>
+        <w:t>C</w:t>
+      </w:r>
+      <w:r>
+        <w:t>lass Solution {</w:t>
+      </w:r>
+    </w:p>
+    <w:p>
+      <w:r>
+        <w:t xml:space="preserve">    public </w:t>
+      </w:r>
+      <w:proofErr w:type="gramStart"/>
+      <w:r>
+        <w:t>int[</w:t>
+      </w:r>
+      <w:proofErr w:type="gramEnd"/>
+      <w:r>
+        <w:t xml:space="preserve">] </w:t>
+      </w:r>
+      <w:proofErr w:type="spellStart"/>
+      <w:r>
+        <w:t>twoSum</w:t>
+      </w:r>
+      <w:proofErr w:type="spellEnd"/>
+      <w:r>
+        <w:t>(</w:t>
+      </w:r>
+      <w:proofErr w:type="gramStart"/>
+      <w:r>
+        <w:t>int[</w:t>
+      </w:r>
+      <w:proofErr w:type="gramEnd"/>
+      <w:r>
+        <w:t xml:space="preserve">] </w:t>
+      </w:r>
+      <w:proofErr w:type="spellStart"/>
+      <w:r>
+        <w:t>nums</w:t>
+      </w:r>
+      <w:proofErr w:type="spellEnd"/>
+      <w:r>
+        <w:t>, int target) {</w:t>
+      </w:r>
+    </w:p>
+    <w:p>
+      <w:r>
+        <w:t xml:space="preserve">        int n = </w:t>
+      </w:r>
+      <w:proofErr w:type="gramStart"/>
+      <w:r>
+        <w:t>nums.length</w:t>
+      </w:r>
+      <w:proofErr w:type="gramEnd"/>
+      <w:r>
+        <w:t>-1;</w:t>
+      </w:r>
+    </w:p>
+    <w:p>
+      <w:r>
+        <w:t xml:space="preserve">        int </w:t>
+      </w:r>
+      <w:proofErr w:type="spellStart"/>
+      <w:proofErr w:type="gramStart"/>
+      <w:r>
+        <w:t>arr</w:t>
+      </w:r>
+      <w:proofErr w:type="spellEnd"/>
+      <w:r>
+        <w:t>[</w:t>
+      </w:r>
+      <w:proofErr w:type="gramEnd"/>
+      <w:r>
+        <w:t xml:space="preserve">] = new </w:t>
+      </w:r>
+      <w:proofErr w:type="gramStart"/>
+      <w:r>
+        <w:t>int[</w:t>
+      </w:r>
+      <w:proofErr w:type="gramEnd"/>
+      <w:r>
+        <w:t>2];</w:t>
+      </w:r>
+    </w:p>
+    <w:p>
+      <w:r>
+        <w:t xml:space="preserve">        int left = </w:t>
+      </w:r>
+      <w:proofErr w:type="gramStart"/>
+      <w:r>
+        <w:t>0 ,</w:t>
+      </w:r>
+      <w:proofErr w:type="gramEnd"/>
+      <w:r>
+        <w:t xml:space="preserve"> right = n;</w:t>
+      </w:r>
+    </w:p>
+    <w:p>
+      <w:r>
+        <w:t xml:space="preserve">        </w:t>
+      </w:r>
+      <w:proofErr w:type="gramStart"/>
+      <w:r>
+        <w:t>while(</w:t>
+      </w:r>
+      <w:proofErr w:type="gramEnd"/>
+      <w:r>
+        <w:t>left &lt;=right)</w:t>
+      </w:r>
+    </w:p>
+    <w:p>
+      <w:r>
+        <w:t>        {</w:t>
+      </w:r>
+    </w:p>
+    <w:p>
+      <w:r>
+        <w:t xml:space="preserve">            int sum = </w:t>
+      </w:r>
+      <w:proofErr w:type="spellStart"/>
+      <w:r>
+        <w:t>nums</w:t>
+      </w:r>
+      <w:proofErr w:type="spellEnd"/>
+      <w:r>
+        <w:t xml:space="preserve">[left] + </w:t>
+      </w:r>
+      <w:proofErr w:type="spellStart"/>
+      <w:r>
+        <w:t>nums</w:t>
+      </w:r>
+      <w:proofErr w:type="spellEnd"/>
+      <w:r>
+        <w:t>[right];</w:t>
+      </w:r>
+    </w:p>
+    <w:p>
+      <w:r>
+        <w:t>            if(sum==target)</w:t>
+      </w:r>
+    </w:p>
+    <w:p>
+      <w:r>
+        <w:t>            {</w:t>
+      </w:r>
+    </w:p>
+    <w:p>
+      <w:r>
+        <w:t xml:space="preserve">                </w:t>
+      </w:r>
+      <w:proofErr w:type="spellStart"/>
+      <w:proofErr w:type="gramStart"/>
+      <w:r>
+        <w:t>arr</w:t>
+      </w:r>
+      <w:proofErr w:type="spellEnd"/>
+      <w:r>
+        <w:t>[</w:t>
+      </w:r>
+      <w:proofErr w:type="gramEnd"/>
+      <w:r>
+        <w:t>0] = left+1;</w:t>
+      </w:r>
+    </w:p>
+    <w:p>
+      <w:r>
+        <w:t xml:space="preserve">                </w:t>
+      </w:r>
+      <w:proofErr w:type="spellStart"/>
+      <w:proofErr w:type="gramStart"/>
+      <w:r>
+        <w:t>arr</w:t>
+      </w:r>
+      <w:proofErr w:type="spellEnd"/>
+      <w:r>
+        <w:t>[</w:t>
+      </w:r>
+      <w:proofErr w:type="gramEnd"/>
+      <w:r>
+        <w:t>1] = right+1;</w:t>
+      </w:r>
+    </w:p>
+    <w:p>
+      <w:r>
+        <w:t>                break;</w:t>
+      </w:r>
+    </w:p>
+    <w:p>
+      <w:r>
+        <w:t>            }</w:t>
+      </w:r>
+    </w:p>
+    <w:p>
+      <w:r>
+        <w:t>            else if(sum&lt;target)</w:t>
+      </w:r>
+    </w:p>
+    <w:p>
+      <w:r>
+        <w:t>                left++;</w:t>
+      </w:r>
+    </w:p>
+    <w:p>
+      <w:r>
+        <w:t>            else</w:t>
+      </w:r>
+    </w:p>
+    <w:p>
+      <w:r>
+        <w:t>                right--;</w:t>
+      </w:r>
+    </w:p>
+    <w:p>
+      <w:r>
+        <w:t>        }</w:t>
+      </w:r>
+    </w:p>
+    <w:p>
+      <w:r>
+        <w:t xml:space="preserve">        return </w:t>
+      </w:r>
+      <w:proofErr w:type="spellStart"/>
+      <w:r>
+        <w:t>arr</w:t>
       </w:r>
       <w:proofErr w:type="spellEnd"/>
       <w:r>
@@ -973,173 +1455,6 @@
     </w:p>
     <w:p>
       <w:r>
-        <w:t>        }</w:t>
-      </w:r>
-    </w:p>
-    <w:p>
-      <w:r>
-        <w:t xml:space="preserve">        </w:t>
-      </w:r>
-      <w:proofErr w:type="spellStart"/>
-      <w:r>
-        <w:t>Arrays.sort</w:t>
-      </w:r>
-      <w:proofErr w:type="spellEnd"/>
-      <w:r>
-        <w:t>(</w:t>
-      </w:r>
-      <w:proofErr w:type="spellStart"/>
-      <w:proofErr w:type="gramStart"/>
-      <w:r>
-        <w:t>arr</w:t>
-      </w:r>
-      <w:proofErr w:type="spellEnd"/>
-      <w:r>
-        <w:t>,(</w:t>
-      </w:r>
-      <w:proofErr w:type="spellStart"/>
-      <w:r>
-        <w:t>a,b</w:t>
-      </w:r>
-      <w:proofErr w:type="spellEnd"/>
-      <w:proofErr w:type="gramEnd"/>
-      <w:r>
-        <w:t>)-&gt;a[0]-</w:t>
-      </w:r>
-      <w:proofErr w:type="gramStart"/>
-      <w:r>
-        <w:t>b[</w:t>
-      </w:r>
-      <w:proofErr w:type="gramEnd"/>
-      <w:r>
-        <w:t>0]);</w:t>
-      </w:r>
-    </w:p>
-    <w:p>
-      <w:r>
-        <w:t xml:space="preserve">        int left = </w:t>
-      </w:r>
-      <w:proofErr w:type="gramStart"/>
-      <w:r>
-        <w:t>0 ,</w:t>
-      </w:r>
-      <w:proofErr w:type="gramEnd"/>
-      <w:r>
-        <w:t xml:space="preserve"> right = len-1;</w:t>
-      </w:r>
-    </w:p>
-    <w:p>
-      <w:r>
-        <w:t>        while(left&lt;right)</w:t>
-      </w:r>
-    </w:p>
-    <w:p>
-      <w:r>
-        <w:t>        {</w:t>
-      </w:r>
-    </w:p>
-    <w:p>
-      <w:r>
-        <w:t xml:space="preserve">            int sum = </w:t>
-      </w:r>
-      <w:proofErr w:type="spellStart"/>
-      <w:r>
-        <w:t>arr</w:t>
-      </w:r>
-      <w:proofErr w:type="spellEnd"/>
-      <w:r>
-        <w:t xml:space="preserve">[left][0] + </w:t>
-      </w:r>
-      <w:proofErr w:type="spellStart"/>
-      <w:r>
-        <w:t>arr</w:t>
-      </w:r>
-      <w:proofErr w:type="spellEnd"/>
-      <w:r>
-        <w:t>[right][0];</w:t>
-      </w:r>
-    </w:p>
-    <w:p>
-      <w:r>
-        <w:t>            if(sum==target)</w:t>
-      </w:r>
-    </w:p>
-    <w:p>
-      <w:r>
-        <w:t>                return new int</w:t>
-      </w:r>
-      <w:proofErr w:type="gramStart"/>
-      <w:r>
-        <w:t>[]{</w:t>
-      </w:r>
-      <w:proofErr w:type="spellStart"/>
-      <w:proofErr w:type="gramEnd"/>
-      <w:r>
-        <w:t>arr</w:t>
-      </w:r>
-      <w:proofErr w:type="spellEnd"/>
-      <w:r>
-        <w:t>[left][1</w:t>
-      </w:r>
-      <w:proofErr w:type="gramStart"/>
-      <w:r>
-        <w:t>],</w:t>
-      </w:r>
-      <w:proofErr w:type="spellStart"/>
-      <w:r>
-        <w:t>arr</w:t>
-      </w:r>
-      <w:proofErr w:type="spellEnd"/>
-      <w:proofErr w:type="gramEnd"/>
-      <w:r>
-        <w:t>[right][1]};</w:t>
-      </w:r>
-    </w:p>
-    <w:p>
-      <w:r>
-        <w:t>            else if(sum&lt;target)</w:t>
-      </w:r>
-    </w:p>
-    <w:p>
-      <w:r>
-        <w:t>                left++;</w:t>
-      </w:r>
-    </w:p>
-    <w:p>
-      <w:r>
-        <w:t>            else</w:t>
-      </w:r>
-    </w:p>
-    <w:p>
-      <w:r>
-        <w:t>                right--;</w:t>
-      </w:r>
-    </w:p>
-    <w:p>
-      <w:r>
-        <w:t>        }</w:t>
-      </w:r>
-    </w:p>
-    <w:p>
-      <w:r>
-        <w:t xml:space="preserve">        return new </w:t>
-      </w:r>
-      <w:proofErr w:type="gramStart"/>
-      <w:r>
-        <w:t>int[]{</w:t>
-      </w:r>
-      <w:proofErr w:type="gramEnd"/>
-      <w:r>
-        <w:t>};</w:t>
-      </w:r>
-    </w:p>
-    <w:p>
-      <w:r>
-        <w:t xml:space="preserve">        </w:t>
-      </w:r>
-    </w:p>
-    <w:p>
-      <w:r>
         <w:t>    }</w:t>
       </w:r>
     </w:p>
@@ -1151,6 +1466,15 @@
     <w:p>
       <w:pPr>
         <w:rPr>
+          <w:lang w:val="en-US"/>
+        </w:rPr>
+      </w:pPr>
+    </w:p>
+    <w:p>
+      <w:pPr>
+        <w:rPr>
+          <w:b/>
+          <w:bCs/>
           <w:lang w:val="en-US"/>
         </w:rPr>
       </w:pPr>
@@ -3621,9 +3945,1286 @@
         <w:t>}</w:t>
       </w:r>
     </w:p>
+    <w:p>
+      <w:pPr>
+        <w:rPr>
+          <w:b/>
+          <w:bCs/>
+        </w:rPr>
+      </w:pPr>
+      <w:r>
+        <w:rPr>
+          <w:b/>
+          <w:bCs/>
+        </w:rPr>
+        <w:lastRenderedPageBreak/>
+        <w:t>LC#</w:t>
+      </w:r>
+      <w:proofErr w:type="gramStart"/>
+      <w:r>
+        <w:rPr>
+          <w:b/>
+          <w:bCs/>
+        </w:rPr>
+        <w:t>349:INTERSECTION</w:t>
+      </w:r>
+      <w:proofErr w:type="gramEnd"/>
+      <w:r>
+        <w:rPr>
+          <w:b/>
+          <w:bCs/>
+        </w:rPr>
+        <w:t xml:space="preserve"> OF TWO ARRAYS:</w:t>
+      </w:r>
+    </w:p>
+    <w:p>
+      <w:pPr>
+        <w:rPr>
+          <w:b/>
+          <w:bCs/>
+        </w:rPr>
+      </w:pPr>
+      <w:r>
+        <w:rPr>
+          <w:b/>
+          <w:bCs/>
+        </w:rPr>
+        <w:tab/>
+        <w:t>RETURN THE INTERSECTION OF TWO ARRAYS BUT IN THE RESULT IT SHOULD NOT CONTAIN ANY DUPLICATES</w:t>
+      </w:r>
+    </w:p>
+    <w:p>
+      <w:pPr>
+        <w:rPr>
+          <w:b/>
+          <w:bCs/>
+        </w:rPr>
+      </w:pPr>
+      <w:r>
+        <w:rPr>
+          <w:b/>
+          <w:bCs/>
+        </w:rPr>
+        <w:t>APPROACH 1:</w:t>
+      </w:r>
+    </w:p>
+    <w:p>
+      <w:pPr>
+        <w:rPr>
+          <w:b/>
+          <w:bCs/>
+        </w:rPr>
+      </w:pPr>
+      <w:r>
+        <w:rPr>
+          <w:b/>
+          <w:bCs/>
+        </w:rPr>
+        <w:t xml:space="preserve">-&gt;Using </w:t>
+      </w:r>
+      <w:proofErr w:type="spellStart"/>
+      <w:proofErr w:type="gramStart"/>
+      <w:r>
+        <w:rPr>
+          <w:b/>
+          <w:bCs/>
+        </w:rPr>
+        <w:t>ArrayList</w:t>
+      </w:r>
+      <w:proofErr w:type="spellEnd"/>
+      <w:r>
+        <w:rPr>
+          <w:b/>
+          <w:bCs/>
+        </w:rPr>
+        <w:t xml:space="preserve"> ,</w:t>
+      </w:r>
+      <w:proofErr w:type="gramEnd"/>
+      <w:r>
+        <w:rPr>
+          <w:b/>
+          <w:bCs/>
+        </w:rPr>
+        <w:t xml:space="preserve"> two for loops </w:t>
+      </w:r>
+    </w:p>
+    <w:p>
+      <w:pPr>
+        <w:rPr>
+          <w:b/>
+          <w:bCs/>
+        </w:rPr>
+      </w:pPr>
+      <w:r>
+        <w:rPr>
+          <w:b/>
+          <w:bCs/>
+        </w:rPr>
+        <w:tab/>
+        <w:t>-&gt;add if a not in b</w:t>
+      </w:r>
+    </w:p>
+    <w:p>
+      <w:pPr>
+        <w:rPr>
+          <w:b/>
+          <w:bCs/>
+        </w:rPr>
+      </w:pPr>
+      <w:r>
+        <w:rPr>
+          <w:b/>
+          <w:bCs/>
+        </w:rPr>
+        <w:t>CODE:</w:t>
+      </w:r>
+    </w:p>
+    <w:p>
+      <w:r>
+        <w:t>class Solution {</w:t>
+      </w:r>
+    </w:p>
+    <w:p>
+      <w:r>
+        <w:t xml:space="preserve">    public </w:t>
+      </w:r>
+      <w:proofErr w:type="gramStart"/>
+      <w:r>
+        <w:t>int[</w:t>
+      </w:r>
+      <w:proofErr w:type="gramEnd"/>
+      <w:r>
+        <w:t>] intersection(</w:t>
+      </w:r>
+      <w:proofErr w:type="gramStart"/>
+      <w:r>
+        <w:t>int[</w:t>
+      </w:r>
+      <w:proofErr w:type="gramEnd"/>
+      <w:r>
+        <w:t xml:space="preserve">] nums1, </w:t>
+      </w:r>
+      <w:proofErr w:type="gramStart"/>
+      <w:r>
+        <w:t>int[</w:t>
+      </w:r>
+      <w:proofErr w:type="gramEnd"/>
+      <w:r>
+        <w:t>] nums2) {</w:t>
+      </w:r>
+    </w:p>
+    <w:p>
+      <w:r>
+        <w:t xml:space="preserve">        List&lt;Integer&gt; res = new </w:t>
+      </w:r>
+      <w:proofErr w:type="spellStart"/>
+      <w:proofErr w:type="gramStart"/>
+      <w:r>
+        <w:t>ArrayList</w:t>
+      </w:r>
+      <w:proofErr w:type="spellEnd"/>
+      <w:r>
+        <w:t>(</w:t>
+      </w:r>
+      <w:proofErr w:type="gramEnd"/>
+      <w:r>
+        <w:t>);</w:t>
+      </w:r>
+    </w:p>
+    <w:p>
+      <w:r>
+        <w:t xml:space="preserve">        </w:t>
+      </w:r>
+      <w:proofErr w:type="gramStart"/>
+      <w:r>
+        <w:t>for(</w:t>
+      </w:r>
+      <w:proofErr w:type="gramEnd"/>
+      <w:r>
+        <w:t xml:space="preserve">int </w:t>
+      </w:r>
+      <w:proofErr w:type="spellStart"/>
+      <w:proofErr w:type="gramStart"/>
+      <w:r>
+        <w:t>num</w:t>
+      </w:r>
+      <w:proofErr w:type="spellEnd"/>
+      <w:r>
+        <w:t xml:space="preserve"> :</w:t>
+      </w:r>
+      <w:proofErr w:type="gramEnd"/>
+      <w:r>
+        <w:t xml:space="preserve"> nums1)</w:t>
+      </w:r>
+    </w:p>
+    <w:p>
+      <w:r>
+        <w:t xml:space="preserve">        {</w:t>
+      </w:r>
+    </w:p>
+    <w:p>
+      <w:r>
+        <w:t xml:space="preserve">            </w:t>
+      </w:r>
+      <w:proofErr w:type="gramStart"/>
+      <w:r>
+        <w:t>for(</w:t>
+      </w:r>
+      <w:proofErr w:type="gramEnd"/>
+      <w:r>
+        <w:t>int num</w:t>
+      </w:r>
+      <w:proofErr w:type="gramStart"/>
+      <w:r>
+        <w:t>2:nums</w:t>
+      </w:r>
+      <w:proofErr w:type="gramEnd"/>
+      <w:r>
+        <w:t>2)</w:t>
+      </w:r>
+    </w:p>
+    <w:p>
+      <w:r>
+        <w:t xml:space="preserve">            {</w:t>
+      </w:r>
+    </w:p>
+    <w:p>
+      <w:r>
+        <w:t xml:space="preserve">                if(</w:t>
+      </w:r>
+      <w:proofErr w:type="spellStart"/>
+      <w:r>
+        <w:t>num</w:t>
+      </w:r>
+      <w:proofErr w:type="spellEnd"/>
+      <w:r>
+        <w:t>==num2)</w:t>
+      </w:r>
+    </w:p>
+    <w:p>
+      <w:r>
+        <w:t xml:space="preserve">                {</w:t>
+      </w:r>
+    </w:p>
+    <w:p>
+      <w:r>
+        <w:t xml:space="preserve">                    if</w:t>
+      </w:r>
+      <w:proofErr w:type="gramStart"/>
+      <w:r>
+        <w:t>(!</w:t>
+      </w:r>
+      <w:proofErr w:type="spellStart"/>
+      <w:r>
+        <w:t>res</w:t>
+      </w:r>
+      <w:proofErr w:type="gramEnd"/>
+      <w:r>
+        <w:t>.contains</w:t>
+      </w:r>
+      <w:proofErr w:type="spellEnd"/>
+      <w:r>
+        <w:t>(</w:t>
+      </w:r>
+      <w:proofErr w:type="spellStart"/>
+      <w:r>
+        <w:t>num</w:t>
+      </w:r>
+      <w:proofErr w:type="spellEnd"/>
+      <w:r>
+        <w:t>))</w:t>
+      </w:r>
+    </w:p>
+    <w:p>
+      <w:r>
+        <w:t xml:space="preserve">                    {</w:t>
+      </w:r>
+    </w:p>
+    <w:p>
+      <w:r>
+        <w:t xml:space="preserve">                        </w:t>
+      </w:r>
+      <w:proofErr w:type="spellStart"/>
+      <w:r>
+        <w:t>res.add</w:t>
+      </w:r>
+      <w:proofErr w:type="spellEnd"/>
+      <w:r>
+        <w:t>(</w:t>
+      </w:r>
+      <w:proofErr w:type="spellStart"/>
+      <w:r>
+        <w:t>num</w:t>
+      </w:r>
+      <w:proofErr w:type="spellEnd"/>
+      <w:r>
+        <w:t>);</w:t>
+      </w:r>
+    </w:p>
+    <w:p>
+      <w:r>
+        <w:t xml:space="preserve">                        break;</w:t>
+      </w:r>
+    </w:p>
+    <w:p>
+      <w:r>
+        <w:t xml:space="preserve">                    }</w:t>
+      </w:r>
+    </w:p>
+    <w:p>
+      <w:r>
+        <w:t xml:space="preserve">                }</w:t>
+      </w:r>
+    </w:p>
+    <w:p>
+      <w:r>
+        <w:t xml:space="preserve">            } </w:t>
+      </w:r>
+    </w:p>
+    <w:p>
+      <w:r>
+        <w:t xml:space="preserve">        }</w:t>
+      </w:r>
+    </w:p>
+    <w:p>
+      <w:r>
+        <w:t xml:space="preserve">        </w:t>
+      </w:r>
+      <w:proofErr w:type="gramStart"/>
+      <w:r>
+        <w:t>int[</w:t>
+      </w:r>
+      <w:proofErr w:type="gramEnd"/>
+      <w:r>
+        <w:t xml:space="preserve">] </w:t>
+      </w:r>
+      <w:proofErr w:type="spellStart"/>
+      <w:r>
+        <w:t>ans</w:t>
+      </w:r>
+      <w:proofErr w:type="spellEnd"/>
+      <w:r>
+        <w:t xml:space="preserve"> = new int[</w:t>
+      </w:r>
+      <w:proofErr w:type="spellStart"/>
+      <w:proofErr w:type="gramStart"/>
+      <w:r>
+        <w:t>res.size</w:t>
+      </w:r>
+      <w:proofErr w:type="spellEnd"/>
+      <w:proofErr w:type="gramEnd"/>
+      <w:r>
+        <w:t>()];</w:t>
+      </w:r>
+    </w:p>
+    <w:p>
+      <w:r>
+        <w:t xml:space="preserve">        for (int </w:t>
+      </w:r>
+      <w:proofErr w:type="spellStart"/>
+      <w:r>
+        <w:t>i</w:t>
+      </w:r>
+      <w:proofErr w:type="spellEnd"/>
+      <w:r>
+        <w:t xml:space="preserve"> = 0; </w:t>
+      </w:r>
+      <w:proofErr w:type="spellStart"/>
+      <w:r>
+        <w:t>i</w:t>
+      </w:r>
+      <w:proofErr w:type="spellEnd"/>
+      <w:r>
+        <w:t xml:space="preserve"> &lt; </w:t>
+      </w:r>
+      <w:proofErr w:type="spellStart"/>
+      <w:proofErr w:type="gramStart"/>
+      <w:r>
+        <w:t>res.size</w:t>
+      </w:r>
+      <w:proofErr w:type="spellEnd"/>
+      <w:proofErr w:type="gramEnd"/>
+      <w:r>
+        <w:t xml:space="preserve">(); </w:t>
+      </w:r>
+      <w:proofErr w:type="spellStart"/>
+      <w:r>
+        <w:t>i</w:t>
+      </w:r>
+      <w:proofErr w:type="spellEnd"/>
+      <w:r>
+        <w:t xml:space="preserve">++) </w:t>
+      </w:r>
+    </w:p>
+    <w:p>
+      <w:r>
+        <w:t xml:space="preserve">            </w:t>
+      </w:r>
+      <w:proofErr w:type="spellStart"/>
+      <w:r>
+        <w:t>ans</w:t>
+      </w:r>
+      <w:proofErr w:type="spellEnd"/>
+      <w:r>
+        <w:t>[</w:t>
+      </w:r>
+      <w:proofErr w:type="spellStart"/>
+      <w:r>
+        <w:t>i</w:t>
+      </w:r>
+      <w:proofErr w:type="spellEnd"/>
+      <w:r>
+        <w:t xml:space="preserve">] = </w:t>
+      </w:r>
+      <w:proofErr w:type="spellStart"/>
+      <w:r>
+        <w:t>res.get</w:t>
+      </w:r>
+      <w:proofErr w:type="spellEnd"/>
+      <w:r>
+        <w:t>(</w:t>
+      </w:r>
+      <w:proofErr w:type="spellStart"/>
+      <w:r>
+        <w:t>i</w:t>
+      </w:r>
+      <w:proofErr w:type="spellEnd"/>
+      <w:r>
+        <w:t>);</w:t>
+      </w:r>
+    </w:p>
+    <w:p>
+      <w:r>
+        <w:t xml:space="preserve">        return </w:t>
+      </w:r>
+      <w:proofErr w:type="spellStart"/>
+      <w:r>
+        <w:t>an</w:t>
+      </w:r>
+      <w:r>
+        <w:t>s</w:t>
+      </w:r>
+      <w:proofErr w:type="spellEnd"/>
+      <w:r>
+        <w:t>;}}</w:t>
+      </w:r>
+    </w:p>
+    <w:p>
+      <w:pPr>
+        <w:rPr>
+          <w:b/>
+          <w:bCs/>
+          <w:lang w:val="en-US"/>
+        </w:rPr>
+      </w:pPr>
+      <w:r>
+        <w:rPr>
+          <w:b/>
+          <w:bCs/>
+          <w:lang w:val="en-US"/>
+        </w:rPr>
+        <w:lastRenderedPageBreak/>
+        <w:t>APPROACH 2: USING HASHSET</w:t>
+      </w:r>
+    </w:p>
+    <w:p>
+      <w:pPr>
+        <w:pStyle w:val="ListParagraph"/>
+        <w:numPr>
+          <w:ilvl w:val="0"/>
+          <w:numId w:val="1"/>
+        </w:numPr>
+        <w:rPr>
+          <w:b/>
+          <w:bCs/>
+          <w:lang w:val="en-US"/>
+        </w:rPr>
+      </w:pPr>
+      <w:r>
+        <w:rPr>
+          <w:b/>
+          <w:bCs/>
+          <w:lang w:val="en-US"/>
+        </w:rPr>
+        <w:t xml:space="preserve">Put nums1 elements in set1 </w:t>
+      </w:r>
+      <w:proofErr w:type="spellStart"/>
+      <w:r>
+        <w:rPr>
+          <w:b/>
+          <w:bCs/>
+          <w:lang w:val="en-US"/>
+        </w:rPr>
+        <w:t>automaticaly</w:t>
+      </w:r>
+      <w:proofErr w:type="spellEnd"/>
+      <w:r>
+        <w:rPr>
+          <w:b/>
+          <w:bCs/>
+          <w:lang w:val="en-US"/>
+        </w:rPr>
+        <w:t xml:space="preserve"> not allows duplicates</w:t>
+      </w:r>
+    </w:p>
+    <w:p>
+      <w:pPr>
+        <w:pStyle w:val="ListParagraph"/>
+        <w:numPr>
+          <w:ilvl w:val="0"/>
+          <w:numId w:val="1"/>
+        </w:numPr>
+        <w:rPr>
+          <w:b/>
+          <w:bCs/>
+          <w:lang w:val="en-US"/>
+        </w:rPr>
+      </w:pPr>
+      <w:r>
+        <w:rPr>
+          <w:b/>
+          <w:bCs/>
+          <w:lang w:val="en-US"/>
+        </w:rPr>
+        <w:t>Put nums2 elements in set2 only if it is in set1</w:t>
+      </w:r>
+    </w:p>
+    <w:p>
+      <w:pPr>
+        <w:pStyle w:val="ListParagraph"/>
+        <w:numPr>
+          <w:ilvl w:val="0"/>
+          <w:numId w:val="1"/>
+        </w:numPr>
+        <w:rPr>
+          <w:b/>
+          <w:bCs/>
+          <w:lang w:val="en-US"/>
+        </w:rPr>
+      </w:pPr>
+      <w:r>
+        <w:rPr>
+          <w:b/>
+          <w:bCs/>
+          <w:lang w:val="en-US"/>
+        </w:rPr>
+        <w:t>Copy the elements in set2 to res array</w:t>
+      </w:r>
+    </w:p>
+    <w:p>
+      <w:pPr>
+        <w:rPr>
+          <w:b/>
+          <w:bCs/>
+          <w:lang w:val="en-US"/>
+        </w:rPr>
+      </w:pPr>
+      <w:r>
+        <w:rPr>
+          <w:b/>
+          <w:bCs/>
+          <w:lang w:val="en-US"/>
+        </w:rPr>
+        <w:t>CODE:</w:t>
+      </w:r>
+    </w:p>
+    <w:p>
+      <w:r>
+        <w:t xml:space="preserve">class Solution { </w:t>
+      </w:r>
+    </w:p>
+    <w:p>
+      <w:r>
+        <w:t xml:space="preserve">public </w:t>
+      </w:r>
+      <w:proofErr w:type="gramStart"/>
+      <w:r>
+        <w:t>int[</w:t>
+      </w:r>
+      <w:proofErr w:type="gramEnd"/>
+      <w:r>
+        <w:t>] intersection(</w:t>
+      </w:r>
+      <w:proofErr w:type="gramStart"/>
+      <w:r>
+        <w:t>int[</w:t>
+      </w:r>
+      <w:proofErr w:type="gramEnd"/>
+      <w:r>
+        <w:t xml:space="preserve">] nums1, </w:t>
+      </w:r>
+      <w:proofErr w:type="gramStart"/>
+      <w:r>
+        <w:t>int[</w:t>
+      </w:r>
+      <w:proofErr w:type="gramEnd"/>
+      <w:r>
+        <w:t xml:space="preserve">] nums2) { </w:t>
+      </w:r>
+    </w:p>
+    <w:p>
+      <w:r>
+        <w:t xml:space="preserve">Set&lt;Integer&gt; set1 = new </w:t>
+      </w:r>
+      <w:proofErr w:type="gramStart"/>
+      <w:r>
+        <w:t>HashSet(</w:t>
+      </w:r>
+      <w:proofErr w:type="gramEnd"/>
+      <w:r>
+        <w:t xml:space="preserve">); </w:t>
+      </w:r>
+    </w:p>
+    <w:p>
+      <w:r>
+        <w:t xml:space="preserve">Set&lt;Integer&gt; set2 = new </w:t>
+      </w:r>
+      <w:proofErr w:type="gramStart"/>
+      <w:r>
+        <w:t>HashSet(</w:t>
+      </w:r>
+      <w:proofErr w:type="gramEnd"/>
+      <w:r>
+        <w:t xml:space="preserve">); </w:t>
+      </w:r>
+    </w:p>
+    <w:p>
+      <w:proofErr w:type="gramStart"/>
+      <w:r>
+        <w:t>for(</w:t>
+      </w:r>
+      <w:proofErr w:type="gramEnd"/>
+      <w:r>
+        <w:t xml:space="preserve">int </w:t>
+      </w:r>
+      <w:proofErr w:type="gramStart"/>
+      <w:r>
+        <w:t>a:nums</w:t>
+      </w:r>
+      <w:proofErr w:type="gramEnd"/>
+      <w:r>
+        <w:t xml:space="preserve">1) </w:t>
+      </w:r>
+    </w:p>
+    <w:p>
+      <w:r>
+        <w:t xml:space="preserve">{ </w:t>
+      </w:r>
+    </w:p>
+    <w:p>
+      <w:r>
+        <w:t xml:space="preserve">set1.add(a); </w:t>
+      </w:r>
+    </w:p>
+    <w:p>
+      <w:r>
+        <w:t xml:space="preserve">} </w:t>
+      </w:r>
+    </w:p>
+    <w:p>
+      <w:proofErr w:type="gramStart"/>
+      <w:r>
+        <w:t>for(</w:t>
+      </w:r>
+      <w:proofErr w:type="gramEnd"/>
+      <w:r>
+        <w:t xml:space="preserve">int </w:t>
+      </w:r>
+      <w:proofErr w:type="gramStart"/>
+      <w:r>
+        <w:t>b :nums</w:t>
+      </w:r>
+      <w:proofErr w:type="gramEnd"/>
+      <w:r>
+        <w:t xml:space="preserve">2) </w:t>
+      </w:r>
+    </w:p>
+    <w:p>
+      <w:r>
+        <w:t xml:space="preserve">{ </w:t>
+      </w:r>
+    </w:p>
+    <w:p>
+      <w:proofErr w:type="gramStart"/>
+      <w:r>
+        <w:t>if(</w:t>
+      </w:r>
+      <w:proofErr w:type="gramEnd"/>
+      <w:r>
+        <w:t xml:space="preserve">set1.contains(b)) </w:t>
+      </w:r>
+    </w:p>
+    <w:p>
+      <w:r>
+        <w:t xml:space="preserve">set2.add(b); </w:t>
+      </w:r>
+    </w:p>
+    <w:p>
+      <w:r>
+        <w:t xml:space="preserve">} </w:t>
+      </w:r>
+    </w:p>
+    <w:p>
+      <w:r>
+        <w:t xml:space="preserve">int l = set2.size(); </w:t>
+      </w:r>
+    </w:p>
+    <w:p>
+      <w:r>
+        <w:t xml:space="preserve">int </w:t>
+      </w:r>
+      <w:proofErr w:type="gramStart"/>
+      <w:r>
+        <w:t>res[</w:t>
+      </w:r>
+      <w:proofErr w:type="gramEnd"/>
+      <w:r>
+        <w:t>] = new int[l</w:t>
+      </w:r>
+      <w:proofErr w:type="gramStart"/>
+      <w:r>
+        <w:t>] ,</w:t>
+      </w:r>
+      <w:proofErr w:type="gramEnd"/>
+      <w:r>
+        <w:t xml:space="preserve"> </w:t>
+      </w:r>
+      <w:proofErr w:type="spellStart"/>
+      <w:r>
+        <w:t>i</w:t>
+      </w:r>
+      <w:proofErr w:type="spellEnd"/>
+      <w:r>
+        <w:t xml:space="preserve"> = 0; </w:t>
+      </w:r>
+    </w:p>
+    <w:p>
+      <w:proofErr w:type="gramStart"/>
+      <w:r>
+        <w:t>for(</w:t>
+      </w:r>
+      <w:proofErr w:type="gramEnd"/>
+      <w:r>
+        <w:t xml:space="preserve">int </w:t>
+      </w:r>
+      <w:proofErr w:type="spellStart"/>
+      <w:proofErr w:type="gramStart"/>
+      <w:r>
+        <w:t>val</w:t>
+      </w:r>
+      <w:proofErr w:type="spellEnd"/>
+      <w:r>
+        <w:t xml:space="preserve"> :</w:t>
+      </w:r>
+      <w:proofErr w:type="gramEnd"/>
+      <w:r>
+        <w:t xml:space="preserve"> set2) </w:t>
+      </w:r>
+    </w:p>
+    <w:p>
+      <w:r>
+        <w:t>res[</w:t>
+      </w:r>
+      <w:proofErr w:type="spellStart"/>
+      <w:r>
+        <w:t>i</w:t>
+      </w:r>
+      <w:proofErr w:type="spellEnd"/>
+      <w:r>
+        <w:t xml:space="preserve">++] = </w:t>
+      </w:r>
+      <w:proofErr w:type="spellStart"/>
+      <w:r>
+        <w:t>val</w:t>
+      </w:r>
+      <w:proofErr w:type="spellEnd"/>
+      <w:r>
+        <w:t xml:space="preserve">; </w:t>
+      </w:r>
+    </w:p>
+    <w:p>
+      <w:r>
+        <w:t xml:space="preserve">return res; </w:t>
+      </w:r>
+    </w:p>
+    <w:p>
+      <w:r>
+        <w:t xml:space="preserve">} </w:t>
+      </w:r>
+    </w:p>
+    <w:p>
+      <w:r>
+        <w:t>}</w:t>
+      </w:r>
+    </w:p>
+    <w:p>
+      <w:pPr>
+        <w:rPr>
+          <w:lang w:val="en-US"/>
+        </w:rPr>
+      </w:pPr>
+    </w:p>
+    <w:p>
+      <w:pPr>
+        <w:rPr>
+          <w:lang w:val="en-US"/>
+        </w:rPr>
+      </w:pPr>
+    </w:p>
+    <w:p>
+      <w:pPr>
+        <w:rPr>
+          <w:lang w:val="en-US"/>
+        </w:rPr>
+      </w:pPr>
+    </w:p>
+    <w:p>
+      <w:pPr>
+        <w:rPr>
+          <w:lang w:val="en-US"/>
+        </w:rPr>
+      </w:pPr>
+    </w:p>
+    <w:p>
+      <w:pPr>
+        <w:rPr>
+          <w:b/>
+          <w:bCs/>
+          <w:lang w:val="en-US"/>
+        </w:rPr>
+      </w:pPr>
+      <w:r>
+        <w:rPr>
+          <w:b/>
+          <w:bCs/>
+          <w:lang w:val="en-US"/>
+        </w:rPr>
+        <w:lastRenderedPageBreak/>
+        <w:t xml:space="preserve">APPROACH </w:t>
+      </w:r>
+      <w:proofErr w:type="gramStart"/>
+      <w:r>
+        <w:rPr>
+          <w:b/>
+          <w:bCs/>
+          <w:lang w:val="en-US"/>
+        </w:rPr>
+        <w:t>3:TWO</w:t>
+      </w:r>
+      <w:proofErr w:type="gramEnd"/>
+      <w:r>
+        <w:rPr>
+          <w:b/>
+          <w:bCs/>
+          <w:lang w:val="en-US"/>
+        </w:rPr>
+        <w:t xml:space="preserve"> POINTER AND SORTING (TO REDUCE MEMORY)</w:t>
+      </w:r>
+    </w:p>
+    <w:p>
+      <w:pPr>
+        <w:rPr>
+          <w:b/>
+          <w:bCs/>
+          <w:lang w:val="en-US"/>
+        </w:rPr>
+      </w:pPr>
+      <w:r>
+        <w:rPr>
+          <w:b/>
+          <w:bCs/>
+          <w:lang w:val="en-US"/>
+        </w:rPr>
+        <w:t>CODE:</w:t>
+      </w:r>
+    </w:p>
+    <w:p>
+      <w:r>
+        <w:t>public class Solution {</w:t>
+      </w:r>
+    </w:p>
+    <w:p>
+      <w:r>
+        <w:t xml:space="preserve">    public </w:t>
+      </w:r>
+      <w:proofErr w:type="gramStart"/>
+      <w:r>
+        <w:t>int[</w:t>
+      </w:r>
+      <w:proofErr w:type="gramEnd"/>
+      <w:r>
+        <w:t>] intersection(</w:t>
+      </w:r>
+      <w:proofErr w:type="gramStart"/>
+      <w:r>
+        <w:t>int[</w:t>
+      </w:r>
+      <w:proofErr w:type="gramEnd"/>
+      <w:r>
+        <w:t xml:space="preserve">] nums1, </w:t>
+      </w:r>
+      <w:proofErr w:type="gramStart"/>
+      <w:r>
+        <w:t>int[</w:t>
+      </w:r>
+      <w:proofErr w:type="gramEnd"/>
+      <w:r>
+        <w:t>] nums2) {</w:t>
+      </w:r>
+    </w:p>
+    <w:p>
+      <w:r>
+        <w:t xml:space="preserve">        </w:t>
+      </w:r>
+      <w:proofErr w:type="spellStart"/>
+      <w:r>
+        <w:t>Arrays.sort</w:t>
+      </w:r>
+      <w:proofErr w:type="spellEnd"/>
+      <w:r>
+        <w:t>(nums1);</w:t>
+      </w:r>
+    </w:p>
+    <w:p>
+      <w:r>
+        <w:t xml:space="preserve">        </w:t>
+      </w:r>
+      <w:proofErr w:type="spellStart"/>
+      <w:r>
+        <w:t>Arrays.sort</w:t>
+      </w:r>
+      <w:proofErr w:type="spellEnd"/>
+      <w:r>
+        <w:t>(nums2);</w:t>
+      </w:r>
+    </w:p>
+    <w:p>
+      <w:r>
+        <w:t xml:space="preserve">        int </w:t>
+      </w:r>
+      <w:proofErr w:type="spellStart"/>
+      <w:r>
+        <w:t>i</w:t>
+      </w:r>
+      <w:proofErr w:type="spellEnd"/>
+      <w:r>
+        <w:t xml:space="preserve"> = 0, j = 0;</w:t>
+      </w:r>
+    </w:p>
+    <w:p>
+      <w:r>
+        <w:t xml:space="preserve">        List&lt;Integer&gt; res = new </w:t>
+      </w:r>
+      <w:proofErr w:type="spellStart"/>
+      <w:r>
+        <w:t>ArrayList</w:t>
+      </w:r>
+      <w:proofErr w:type="spellEnd"/>
+      <w:r>
+        <w:t>&lt;</w:t>
+      </w:r>
+      <w:proofErr w:type="gramStart"/>
+      <w:r>
+        <w:t>&gt;(</w:t>
+      </w:r>
+      <w:proofErr w:type="gramEnd"/>
+      <w:r>
+        <w:t>);</w:t>
+      </w:r>
+    </w:p>
+    <w:p>
+      <w:r>
+        <w:t xml:space="preserve">        Integer </w:t>
+      </w:r>
+      <w:proofErr w:type="spellStart"/>
+      <w:r>
+        <w:t>lastAdded</w:t>
+      </w:r>
+      <w:proofErr w:type="spellEnd"/>
+      <w:r>
+        <w:t xml:space="preserve"> = null;</w:t>
+      </w:r>
+    </w:p>
+    <w:p>
+      <w:r>
+        <w:t>        while (</w:t>
+      </w:r>
+      <w:proofErr w:type="spellStart"/>
+      <w:r>
+        <w:t>i</w:t>
+      </w:r>
+      <w:proofErr w:type="spellEnd"/>
+      <w:r>
+        <w:t xml:space="preserve"> &lt; nums1.length &amp;&amp; j &lt; nums2.length) {</w:t>
+      </w:r>
+    </w:p>
+    <w:p>
+      <w:r>
+        <w:t>            if (nums1[</w:t>
+      </w:r>
+      <w:proofErr w:type="spellStart"/>
+      <w:r>
+        <w:t>i</w:t>
+      </w:r>
+      <w:proofErr w:type="spellEnd"/>
+      <w:r>
+        <w:t>] == nums2[j]) {</w:t>
+      </w:r>
+    </w:p>
+    <w:p>
+      <w:r>
+        <w:t>                if (</w:t>
+      </w:r>
+      <w:proofErr w:type="spellStart"/>
+      <w:r>
+        <w:t>lastAdded</w:t>
+      </w:r>
+      <w:proofErr w:type="spellEnd"/>
+      <w:r>
+        <w:t xml:space="preserve"> == null || </w:t>
+      </w:r>
+      <w:proofErr w:type="spellStart"/>
+      <w:proofErr w:type="gramStart"/>
+      <w:r>
+        <w:t>lastAdded</w:t>
+      </w:r>
+      <w:proofErr w:type="spellEnd"/>
+      <w:r>
+        <w:t xml:space="preserve"> !</w:t>
+      </w:r>
+      <w:proofErr w:type="gramEnd"/>
+      <w:r>
+        <w:t>= nums1[</w:t>
+      </w:r>
+      <w:proofErr w:type="spellStart"/>
+      <w:r>
+        <w:t>i</w:t>
+      </w:r>
+      <w:proofErr w:type="spellEnd"/>
+      <w:r>
+        <w:t>]) {</w:t>
+      </w:r>
+    </w:p>
+    <w:p>
+      <w:r>
+        <w:t xml:space="preserve">                    </w:t>
+      </w:r>
+      <w:proofErr w:type="spellStart"/>
+      <w:r>
+        <w:t>res.add</w:t>
+      </w:r>
+      <w:proofErr w:type="spellEnd"/>
+      <w:r>
+        <w:t>(nums1[</w:t>
+      </w:r>
+      <w:proofErr w:type="spellStart"/>
+      <w:r>
+        <w:t>i</w:t>
+      </w:r>
+      <w:proofErr w:type="spellEnd"/>
+      <w:r>
+        <w:t>]);</w:t>
+      </w:r>
+    </w:p>
+    <w:p>
+      <w:r>
+        <w:t xml:space="preserve">                    </w:t>
+      </w:r>
+      <w:proofErr w:type="spellStart"/>
+      <w:r>
+        <w:t>lastAdded</w:t>
+      </w:r>
+      <w:proofErr w:type="spellEnd"/>
+      <w:r>
+        <w:t xml:space="preserve"> = nums1[</w:t>
+      </w:r>
+      <w:proofErr w:type="spellStart"/>
+      <w:r>
+        <w:t>i</w:t>
+      </w:r>
+      <w:proofErr w:type="spellEnd"/>
+      <w:r>
+        <w:t>];</w:t>
+      </w:r>
+    </w:p>
+    <w:p>
+      <w:r>
+        <w:t>                }</w:t>
+      </w:r>
+    </w:p>
+    <w:p>
+      <w:r>
+        <w:t xml:space="preserve">                </w:t>
+      </w:r>
+      <w:proofErr w:type="spellStart"/>
+      <w:r>
+        <w:t>i</w:t>
+      </w:r>
+      <w:proofErr w:type="spellEnd"/>
+      <w:r>
+        <w:t xml:space="preserve">++; </w:t>
+      </w:r>
+    </w:p>
+    <w:p>
+      <w:r>
+        <w:t xml:space="preserve">                </w:t>
+      </w:r>
+      <w:proofErr w:type="spellStart"/>
+      <w:r>
+        <w:t>j++</w:t>
+      </w:r>
+      <w:proofErr w:type="spellEnd"/>
+      <w:r>
+        <w:t>;</w:t>
+      </w:r>
+    </w:p>
+    <w:p>
+      <w:r>
+        <w:t xml:space="preserve">            } </w:t>
+      </w:r>
+    </w:p>
+    <w:p>
+      <w:r>
+        <w:t>            else if (nums1[</w:t>
+      </w:r>
+      <w:proofErr w:type="spellStart"/>
+      <w:r>
+        <w:t>i</w:t>
+      </w:r>
+      <w:proofErr w:type="spellEnd"/>
+      <w:r>
+        <w:t>] &lt; nums2[j]) {</w:t>
+      </w:r>
+    </w:p>
+    <w:p>
+      <w:r>
+        <w:t xml:space="preserve">                </w:t>
+      </w:r>
+      <w:proofErr w:type="spellStart"/>
+      <w:r>
+        <w:t>i</w:t>
+      </w:r>
+      <w:proofErr w:type="spellEnd"/>
+      <w:r>
+        <w:t>++;</w:t>
+      </w:r>
+    </w:p>
+    <w:p>
+      <w:r>
+        <w:t>            } else {</w:t>
+      </w:r>
+    </w:p>
+    <w:p>
+      <w:r>
+        <w:t xml:space="preserve">                </w:t>
+      </w:r>
+      <w:proofErr w:type="spellStart"/>
+      <w:r>
+        <w:t>j++</w:t>
+      </w:r>
+      <w:proofErr w:type="spellEnd"/>
+      <w:r>
+        <w:t>;</w:t>
+      </w:r>
+    </w:p>
+    <w:p>
+      <w:r>
+        <w:t>            }</w:t>
+      </w:r>
+    </w:p>
+    <w:p>
+      <w:r>
+        <w:t>        }</w:t>
+      </w:r>
+    </w:p>
+    <w:p>
+      <w:r>
+        <w:t xml:space="preserve">        </w:t>
+      </w:r>
+      <w:proofErr w:type="gramStart"/>
+      <w:r>
+        <w:t>int[</w:t>
+      </w:r>
+      <w:proofErr w:type="gramEnd"/>
+      <w:r>
+        <w:t xml:space="preserve">] </w:t>
+      </w:r>
+      <w:proofErr w:type="spellStart"/>
+      <w:r>
+        <w:t>ans</w:t>
+      </w:r>
+      <w:proofErr w:type="spellEnd"/>
+      <w:r>
+        <w:t xml:space="preserve"> = new int[</w:t>
+      </w:r>
+      <w:proofErr w:type="spellStart"/>
+      <w:proofErr w:type="gramStart"/>
+      <w:r>
+        <w:t>res.size</w:t>
+      </w:r>
+      <w:proofErr w:type="spellEnd"/>
+      <w:proofErr w:type="gramEnd"/>
+      <w:r>
+        <w:t>()];</w:t>
+      </w:r>
+    </w:p>
+    <w:p>
+      <w:r>
+        <w:t xml:space="preserve">        for (int k = 0; k &lt; </w:t>
+      </w:r>
+      <w:proofErr w:type="spellStart"/>
+      <w:proofErr w:type="gramStart"/>
+      <w:r>
+        <w:t>res.size</w:t>
+      </w:r>
+      <w:proofErr w:type="spellEnd"/>
+      <w:proofErr w:type="gramEnd"/>
+      <w:r>
+        <w:t xml:space="preserve">(); k++) </w:t>
+      </w:r>
+    </w:p>
+    <w:p>
+      <w:r>
+        <w:t xml:space="preserve">            </w:t>
+      </w:r>
+      <w:proofErr w:type="spellStart"/>
+      <w:r>
+        <w:t>ans</w:t>
+      </w:r>
+      <w:proofErr w:type="spellEnd"/>
+      <w:r>
+        <w:t xml:space="preserve">[k] = </w:t>
+      </w:r>
+      <w:proofErr w:type="spellStart"/>
+      <w:r>
+        <w:t>res.get</w:t>
+      </w:r>
+      <w:proofErr w:type="spellEnd"/>
+      <w:r>
+        <w:t>(k);</w:t>
+      </w:r>
+    </w:p>
+    <w:p>
+      <w:r>
+        <w:t xml:space="preserve">        return </w:t>
+      </w:r>
+      <w:proofErr w:type="spellStart"/>
+      <w:r>
+        <w:t>ans</w:t>
+      </w:r>
+      <w:proofErr w:type="spellEnd"/>
+      <w:r>
+        <w:t>;}}</w:t>
+      </w:r>
+    </w:p>
     <w:p/>
-    <w:p/>
-    <w:p/>
+    <w:p>
+      <w:pPr>
+        <w:rPr>
+          <w:lang w:val="en-US"/>
+        </w:rPr>
+      </w:pPr>
+    </w:p>
     <w:p>
       <w:pPr>
         <w:rPr>

</xml_diff>